<commit_message>
cập nhật chapter 3 và 4, final template docx
</commit_message>
<xml_diff>
--- a/THESIS/template.docx
+++ b/THESIS/template.docx
@@ -2,19 +2,142 @@
 <file path=word/document.xml><?xml version="1.0" encoding="utf-8"?>
 <w:document xmlns:wpc="http://schemas.microsoft.com/office/word/2010/wordprocessingCanvas" xmlns:cx="http://schemas.microsoft.com/office/drawing/2014/chartex" xmlns:cx1="http://schemas.microsoft.com/office/drawing/2015/9/8/chartex" xmlns:cx2="http://schemas.microsoft.com/office/drawing/2015/10/21/chartex" xmlns:cx3="http://schemas.microsoft.com/office/drawing/2016/5/9/chartex" xmlns:cx4="http://schemas.microsoft.com/office/drawing/2016/5/10/chartex" xmlns:cx5="http://schemas.microsoft.com/office/drawing/2016/5/11/chartex" xmlns:cx6="http://schemas.microsoft.com/office/drawing/2016/5/12/chartex" xmlns:cx7="http://schemas.microsoft.com/office/drawing/2016/5/13/chartex" xmlns:cx8="http://schemas.microsoft.com/office/drawing/2016/5/14/chartex" xmlns:mc="http://schemas.openxmlformats.org/markup-compatibility/2006" xmlns:aink="http://schemas.microsoft.com/office/drawing/2016/ink" xmlns:am3d="http://schemas.microsoft.com/office/drawing/2017/model3d" xmlns:o="urn:schemas-microsoft-com:office:office" xmlns:oel="http://schemas.microsoft.com/office/2019/extlst" xmlns:r="http://schemas.openxmlformats.org/officeDocument/2006/relationships" xmlns:m="http://schemas.openxmlformats.org/officeDocument/2006/math" xmlns:v="urn:schemas-microsoft-com:vml" xmlns:wp14="http://schemas.microsoft.com/office/word/2010/wordprocessingDrawing" xmlns:wp="http://schemas.openxmlformats.org/drawingml/2006/wordprocessingDrawing" xmlns:w10="urn:schemas-microsoft-com:office:word" xmlns:w="http://schemas.openxmlformats.org/wordprocessingml/2006/main" xmlns:w14="http://schemas.microsoft.com/office/word/2010/wordml" xmlns:w15="http://schemas.microsoft.com/office/word/2012/wordml" xmlns:w16cex="http://schemas.microsoft.com/office/word/2018/wordml/cex" xmlns:w16cid="http://schemas.microsoft.com/office/word/2016/wordml/cid" xmlns:w16="http://schemas.microsoft.com/office/word/2018/wordml" xmlns:w16sdtdh="http://schemas.microsoft.com/office/word/2020/wordml/sdtdatahash" xmlns:w16se="http://schemas.microsoft.com/office/word/2015/wordml/symex" xmlns:wpg="http://schemas.microsoft.com/office/word/2010/wordprocessingGroup" xmlns:wpi="http://schemas.microsoft.com/office/word/2010/wordprocessingInk" xmlns:wne="http://schemas.microsoft.com/office/word/2006/wordml" xmlns:wps="http://schemas.microsoft.com/office/word/2010/wordprocessingShape" mc:Ignorable="w14 w15 w16se w16cid w16 w16cex w16sdtdh wp14">
   <w:body>
-    <w:p>
-      <w:pPr>
-        <w:pStyle w:val="Heading1"/>
-      </w:pPr>
-    </w:p>
+    <w:p/>
     <w:sectPr>
-      <w:pgSz w:w="12240" w:h="15840"/>
-      <w:pgMar w:top="1440" w:right="1440" w:bottom="1440" w:left="1440" w:header="720" w:footer="720" w:gutter="0"/>
+      <w:pgSz w:w="11907" w:h="16840" w:code="9"/>
+      <w:pgMar w:top="1418" w:right="1134" w:bottom="1701" w:left="1701" w:header="720" w:footer="720" w:gutter="0"/>
       <w:cols w:space="720"/>
       <w:docGrid w:linePitch="360"/>
     </w:sectPr>
   </w:body>
 </w:document>
+</file>
+
+<file path=word/numbering.xml><?xml version="1.0" encoding="utf-8"?>
+<w:numbering xmlns:wpc="http://schemas.microsoft.com/office/word/2010/wordprocessingCanvas" xmlns:cx="http://schemas.microsoft.com/office/drawing/2014/chartex" xmlns:cx1="http://schemas.microsoft.com/office/drawing/2015/9/8/chartex" xmlns:cx2="http://schemas.microsoft.com/office/drawing/2015/10/21/chartex" xmlns:cx3="http://schemas.microsoft.com/office/drawing/2016/5/9/chartex" xmlns:cx4="http://schemas.microsoft.com/office/drawing/2016/5/10/chartex" xmlns:cx5="http://schemas.microsoft.com/office/drawing/2016/5/11/chartex" xmlns:cx6="http://schemas.microsoft.com/office/drawing/2016/5/12/chartex" xmlns:cx7="http://schemas.microsoft.com/office/drawing/2016/5/13/chartex" xmlns:cx8="http://schemas.microsoft.com/office/drawing/2016/5/14/chartex" xmlns:mc="http://schemas.openxmlformats.org/markup-compatibility/2006" xmlns:aink="http://schemas.microsoft.com/office/drawing/2016/ink" xmlns:am3d="http://schemas.microsoft.com/office/drawing/2017/model3d" xmlns:o="urn:schemas-microsoft-com:office:office" xmlns:oel="http://schemas.microsoft.com/office/2019/extlst" xmlns:r="http://schemas.openxmlformats.org/officeDocument/2006/relationships" xmlns:m="http://schemas.openxmlformats.org/officeDocument/2006/math" xmlns:v="urn:schemas-microsoft-com:vml" xmlns:wp14="http://schemas.microsoft.com/office/word/2010/wordprocessingDrawing" xmlns:wp="http://schemas.openxmlformats.org/drawingml/2006/wordprocessingDrawing" xmlns:w10="urn:schemas-microsoft-com:office:word" xmlns:w="http://schemas.openxmlformats.org/wordprocessingml/2006/main" xmlns:w14="http://schemas.microsoft.com/office/word/2010/wordml" xmlns:w15="http://schemas.microsoft.com/office/word/2012/wordml" xmlns:w16cex="http://schemas.microsoft.com/office/word/2018/wordml/cex" xmlns:w16cid="http://schemas.microsoft.com/office/word/2016/wordml/cid" xmlns:w16="http://schemas.microsoft.com/office/word/2018/wordml" xmlns:w16sdtdh="http://schemas.microsoft.com/office/word/2020/wordml/sdtdatahash" xmlns:w16se="http://schemas.microsoft.com/office/word/2015/wordml/symex" xmlns:wpg="http://schemas.microsoft.com/office/word/2010/wordprocessingGroup" xmlns:wpi="http://schemas.microsoft.com/office/word/2010/wordprocessingInk" xmlns:wne="http://schemas.microsoft.com/office/word/2006/wordml" xmlns:wps="http://schemas.microsoft.com/office/word/2010/wordprocessingShape" mc:Ignorable="w14 w15 w16se w16cid w16 w16cex w16sdtdh wp14">
+  <w:abstractNum w:abstractNumId="0" w15:restartNumberingAfterBreak="0">
+    <w:nsid w:val="2EB76CC7"/>
+    <w:multiLevelType w:val="multilevel"/>
+    <w:tmpl w:val="47C855F6"/>
+    <w:lvl w:ilvl="0">
+      <w:start w:val="1"/>
+      <w:numFmt w:val="decimal"/>
+      <w:pStyle w:val="Heading1"/>
+      <w:suff w:val="space"/>
+      <w:lvlText w:val="Chương %1."/>
+      <w:lvlJc w:val="left"/>
+      <w:pPr>
+        <w:ind w:left="0" w:firstLine="0"/>
+      </w:pPr>
+      <w:rPr>
+        <w:rFonts w:hint="default"/>
+      </w:rPr>
+    </w:lvl>
+    <w:lvl w:ilvl="1">
+      <w:start w:val="1"/>
+      <w:numFmt w:val="decimal"/>
+      <w:pStyle w:val="Heading2"/>
+      <w:suff w:val="space"/>
+      <w:lvlText w:val="%1.%2."/>
+      <w:lvlJc w:val="left"/>
+      <w:pPr>
+        <w:ind w:left="0" w:firstLine="0"/>
+      </w:pPr>
+      <w:rPr>
+        <w:rFonts w:hint="default"/>
+      </w:rPr>
+    </w:lvl>
+    <w:lvl w:ilvl="2">
+      <w:start w:val="1"/>
+      <w:numFmt w:val="decimal"/>
+      <w:pStyle w:val="Heading3"/>
+      <w:suff w:val="space"/>
+      <w:lvlText w:val="%1.%2.%3."/>
+      <w:lvlJc w:val="left"/>
+      <w:pPr>
+        <w:ind w:left="0" w:firstLine="0"/>
+      </w:pPr>
+      <w:rPr>
+        <w:rFonts w:hint="default"/>
+      </w:rPr>
+    </w:lvl>
+    <w:lvl w:ilvl="3">
+      <w:start w:val="1"/>
+      <w:numFmt w:val="decimal"/>
+      <w:lvlText w:val="(%4)"/>
+      <w:lvlJc w:val="left"/>
+      <w:pPr>
+        <w:ind w:left="1440" w:hanging="360"/>
+      </w:pPr>
+      <w:rPr>
+        <w:rFonts w:hint="default"/>
+      </w:rPr>
+    </w:lvl>
+    <w:lvl w:ilvl="4">
+      <w:start w:val="1"/>
+      <w:numFmt w:val="lowerLetter"/>
+      <w:lvlText w:val="(%5)"/>
+      <w:lvlJc w:val="left"/>
+      <w:pPr>
+        <w:ind w:left="1800" w:hanging="360"/>
+      </w:pPr>
+      <w:rPr>
+        <w:rFonts w:hint="default"/>
+      </w:rPr>
+    </w:lvl>
+    <w:lvl w:ilvl="5">
+      <w:start w:val="1"/>
+      <w:numFmt w:val="lowerRoman"/>
+      <w:lvlText w:val="(%6)"/>
+      <w:lvlJc w:val="left"/>
+      <w:pPr>
+        <w:ind w:left="2160" w:hanging="360"/>
+      </w:pPr>
+      <w:rPr>
+        <w:rFonts w:hint="default"/>
+      </w:rPr>
+    </w:lvl>
+    <w:lvl w:ilvl="6">
+      <w:start w:val="1"/>
+      <w:numFmt w:val="decimal"/>
+      <w:lvlText w:val="%7."/>
+      <w:lvlJc w:val="left"/>
+      <w:pPr>
+        <w:ind w:left="2520" w:hanging="360"/>
+      </w:pPr>
+      <w:rPr>
+        <w:rFonts w:hint="default"/>
+      </w:rPr>
+    </w:lvl>
+    <w:lvl w:ilvl="7">
+      <w:start w:val="1"/>
+      <w:numFmt w:val="lowerLetter"/>
+      <w:lvlText w:val="%8."/>
+      <w:lvlJc w:val="left"/>
+      <w:pPr>
+        <w:ind w:left="2880" w:hanging="360"/>
+      </w:pPr>
+      <w:rPr>
+        <w:rFonts w:hint="default"/>
+      </w:rPr>
+    </w:lvl>
+    <w:lvl w:ilvl="8">
+      <w:start w:val="1"/>
+      <w:numFmt w:val="lowerRoman"/>
+      <w:lvlText w:val="%9."/>
+      <w:lvlJc w:val="left"/>
+      <w:pPr>
+        <w:ind w:left="3240" w:hanging="360"/>
+      </w:pPr>
+      <w:rPr>
+        <w:rFonts w:hint="default"/>
+      </w:rPr>
+    </w:lvl>
+  </w:abstractNum>
+  <w:num w:numId="1" w16cid:durableId="917444443">
+    <w:abstractNumId w:val="0"/>
+  </w:num>
+</w:numbering>
 </file>
 
 <file path=word/styles.xml><?xml version="1.0" encoding="utf-8"?>
@@ -417,28 +540,39 @@
   <w:style w:type="paragraph" w:default="1" w:styleId="Normal">
     <w:name w:val="Normal"/>
     <w:qFormat/>
+    <w:rsid w:val="00887C8C"/>
+    <w:pPr>
+      <w:spacing w:after="120" w:line="312" w:lineRule="auto"/>
+      <w:ind w:firstLine="567"/>
+      <w:jc w:val="both"/>
+    </w:pPr>
+    <w:rPr>
+      <w:rFonts w:ascii="Times New Roman" w:hAnsi="Times New Roman"/>
+      <w:color w:val="000000" w:themeColor="text1"/>
+      <w:sz w:val="26"/>
+    </w:rPr>
   </w:style>
   <w:style w:type="paragraph" w:styleId="Heading1">
     <w:name w:val="heading 1"/>
     <w:basedOn w:val="Normal"/>
     <w:next w:val="Normal"/>
     <w:link w:val="Heading1Char"/>
-    <w:autoRedefine/>
-    <w:uiPriority w:val="9"/>
-    <w:qFormat/>
-    <w:rsid w:val="00C12145"/>
+    <w:uiPriority w:val="9"/>
+    <w:qFormat/>
+    <w:rsid w:val="00887C8C"/>
     <w:pPr>
       <w:keepNext/>
       <w:keepLines/>
-      <w:spacing w:before="480" w:after="200"/>
-      <w:jc w:val="both"/>
+      <w:numPr>
+        <w:numId w:val="1"/>
+      </w:numPr>
+      <w:spacing w:before="480" w:after="360"/>
+      <w:jc w:val="center"/>
       <w:outlineLvl w:val="0"/>
     </w:pPr>
     <w:rPr>
-      <w:rFonts w:ascii="Times New Roman" w:eastAsiaTheme="majorEastAsia" w:hAnsi="Times New Roman" w:cstheme="majorBidi"/>
+      <w:rFonts w:eastAsiaTheme="majorEastAsia" w:cstheme="majorBidi"/>
       <w:b/>
-      <w:color w:val="000000" w:themeColor="text1"/>
-      <w:sz w:val="26"/>
       <w:szCs w:val="40"/>
     </w:rPr>
   </w:style>
@@ -447,24 +581,24 @@
     <w:basedOn w:val="Normal"/>
     <w:next w:val="Normal"/>
     <w:link w:val="Heading2Char"/>
-    <w:autoRedefine/>
-    <w:uiPriority w:val="9"/>
-    <w:semiHidden/>
+    <w:uiPriority w:val="9"/>
     <w:unhideWhenUsed/>
     <w:qFormat/>
-    <w:rsid w:val="00C12145"/>
+    <w:rsid w:val="00D058FA"/>
     <w:pPr>
       <w:keepNext/>
       <w:keepLines/>
-      <w:spacing w:before="280" w:after="200"/>
-      <w:jc w:val="both"/>
+      <w:numPr>
+        <w:ilvl w:val="1"/>
+        <w:numId w:val="1"/>
+      </w:numPr>
+      <w:spacing w:before="240"/>
+      <w:jc w:val="left"/>
       <w:outlineLvl w:val="1"/>
     </w:pPr>
     <w:rPr>
-      <w:rFonts w:ascii="Times New Roman" w:eastAsiaTheme="majorEastAsia" w:hAnsi="Times New Roman" w:cstheme="majorBidi"/>
+      <w:rFonts w:eastAsiaTheme="majorEastAsia" w:cstheme="majorBidi"/>
       <w:b/>
-      <w:color w:val="000000" w:themeColor="text1"/>
-      <w:sz w:val="26"/>
       <w:szCs w:val="32"/>
     </w:rPr>
   </w:style>
@@ -474,20 +608,23 @@
     <w:next w:val="Normal"/>
     <w:link w:val="Heading3Char"/>
     <w:uiPriority w:val="9"/>
-    <w:semiHidden/>
     <w:unhideWhenUsed/>
     <w:qFormat/>
-    <w:rsid w:val="004E202B"/>
+    <w:rsid w:val="00F85395"/>
     <w:pPr>
       <w:keepNext/>
       <w:keepLines/>
-      <w:spacing w:before="160" w:after="80"/>
+      <w:numPr>
+        <w:ilvl w:val="2"/>
+        <w:numId w:val="1"/>
+      </w:numPr>
+      <w:spacing w:before="240"/>
+      <w:jc w:val="left"/>
       <w:outlineLvl w:val="2"/>
     </w:pPr>
     <w:rPr>
       <w:rFonts w:eastAsiaTheme="majorEastAsia" w:cstheme="majorBidi"/>
-      <w:color w:val="0F4761" w:themeColor="accent1" w:themeShade="BF"/>
-      <w:sz w:val="28"/>
+      <w:b/>
       <w:szCs w:val="28"/>
     </w:rPr>
   </w:style>
@@ -655,7 +792,7 @@
     <w:basedOn w:val="DefaultParagraphFont"/>
     <w:link w:val="Heading1"/>
     <w:uiPriority w:val="9"/>
-    <w:rsid w:val="00C12145"/>
+    <w:rsid w:val="00887C8C"/>
     <w:rPr>
       <w:rFonts w:ascii="Times New Roman" w:eastAsiaTheme="majorEastAsia" w:hAnsi="Times New Roman" w:cstheme="majorBidi"/>
       <w:b/>
@@ -669,8 +806,7 @@
     <w:basedOn w:val="DefaultParagraphFont"/>
     <w:link w:val="Heading2"/>
     <w:uiPriority w:val="9"/>
-    <w:semiHidden/>
-    <w:rsid w:val="00C12145"/>
+    <w:rsid w:val="00D058FA"/>
     <w:rPr>
       <w:rFonts w:ascii="Times New Roman" w:eastAsiaTheme="majorEastAsia" w:hAnsi="Times New Roman" w:cstheme="majorBidi"/>
       <w:b/>
@@ -684,12 +820,12 @@
     <w:basedOn w:val="DefaultParagraphFont"/>
     <w:link w:val="Heading3"/>
     <w:uiPriority w:val="9"/>
-    <w:semiHidden/>
-    <w:rsid w:val="004E202B"/>
-    <w:rPr>
-      <w:rFonts w:eastAsiaTheme="majorEastAsia" w:cstheme="majorBidi"/>
-      <w:color w:val="0F4761" w:themeColor="accent1" w:themeShade="BF"/>
-      <w:sz w:val="28"/>
+    <w:rsid w:val="00F85395"/>
+    <w:rPr>
+      <w:rFonts w:ascii="Times New Roman" w:eastAsiaTheme="majorEastAsia" w:hAnsi="Times New Roman" w:cstheme="majorBidi"/>
+      <w:b/>
+      <w:color w:val="000000" w:themeColor="text1"/>
+      <w:sz w:val="26"/>
       <w:szCs w:val="28"/>
     </w:rPr>
   </w:style>

</xml_diff>